<commit_message>
lab2 ex 1 done
</commit_message>
<xml_diff>
--- a/lab1Spraw.docx
+++ b/lab1Spraw.docx
@@ -37,7 +37,6 @@
         <w:t>Sprawozdanie</w:t>
       </w:r>
     </w:p>
-    <w:p/>
     <w:p>
       <w:pPr>
         <w:pStyle w:val="Heading1"/>
@@ -377,58 +376,52 @@
         <w:rPr>
           <w:bCs/>
         </w:rPr>
-        <w:t xml:space="preserve">Błąd ten </w:t>
-      </w:r>
-      <w:r>
-        <w:rPr>
-          <w:bCs/>
+        <w:t xml:space="preserve">Błąd ten kumuluje się z każdą iteracją. </w:t>
+      </w:r>
+      <w:r>
+        <w:rPr>
+          <w:bCs/>
+        </w:rPr>
+        <w:t>W przedstawionym zadaniu zachodzi to od momentu pokazanego na wykresie</w:t>
+      </w:r>
+      <w:r>
+        <w:rPr>
+          <w:bCs/>
+        </w:rPr>
+        <w:t xml:space="preserve"> (ok 10</w:t>
+      </w:r>
+      <w:r>
+        <w:rPr>
+          <w:bCs/>
+          <w:vertAlign w:val="superscript"/>
+        </w:rPr>
+        <w:t>6</w:t>
+      </w:r>
+      <w:r>
+        <w:rPr>
+          <w:bCs/>
+        </w:rPr>
+        <w:t xml:space="preserve"> iteracji)</w:t>
+      </w:r>
+      <w:r>
+        <w:rPr>
+          <w:bCs/>
+        </w:rPr>
+        <w:t>.</w:t>
+      </w:r>
+    </w:p>
+    <w:p>
+      <w:pPr>
+        <w:rPr>
+          <w:bCs/>
+        </w:rPr>
+      </w:pPr>
+      <w:r>
+        <w:rPr>
+          <w:bCs/>
+          <w:noProof/>
         </w:rPr>
         <w:lastRenderedPageBreak/>
-        <w:t xml:space="preserve">kumuluje się z każdą iteracją. </w:t>
-      </w:r>
-      <w:r>
-        <w:rPr>
-          <w:bCs/>
-        </w:rPr>
-        <w:t>W przedstawionym zadaniu zachodzi to od momentu pokazanego na wykresie</w:t>
-      </w:r>
-      <w:r>
-        <w:rPr>
-          <w:bCs/>
-        </w:rPr>
-        <w:t xml:space="preserve"> (ok 10</w:t>
-      </w:r>
-      <w:r>
-        <w:rPr>
-          <w:bCs/>
-          <w:vertAlign w:val="superscript"/>
-        </w:rPr>
-        <w:t>6</w:t>
-      </w:r>
-      <w:r>
-        <w:rPr>
-          <w:bCs/>
-        </w:rPr>
-        <w:t xml:space="preserve"> iteracji)</w:t>
-      </w:r>
-      <w:r>
-        <w:rPr>
-          <w:bCs/>
-        </w:rPr>
-        <w:t>.</w:t>
-      </w:r>
-    </w:p>
-    <w:p>
-      <w:pPr>
-        <w:rPr>
-          <w:bCs/>
-        </w:rPr>
-      </w:pPr>
-      <w:r>
-        <w:rPr>
-          <w:bCs/>
-          <w:noProof/>
-        </w:rPr>
         <w:drawing>
           <wp:inline distT="0" distB="0" distL="0" distR="0">
             <wp:extent cx="3716215" cy="2788191"/>
@@ -478,13 +471,6 @@
           </wp:inline>
         </w:drawing>
       </w:r>
-    </w:p>
-    <w:p>
-      <w:pPr>
-        <w:rPr>
-          <w:bCs/>
-        </w:rPr>
-      </w:pPr>
     </w:p>
     <w:p>
       <w:pPr>
@@ -661,11 +647,8 @@
         </w:drawing>
       </w:r>
     </w:p>
-    <w:p/>
-    <w:p/>
-    <w:p>
-      <w:r>
-        <w:lastRenderedPageBreak/>
+    <w:p>
+      <w:r>
         <w:t xml:space="preserve">Wyniki dla danych </w:t>
       </w:r>
       <w:r>
@@ -762,6 +745,7 @@
         </w:rPr>
       </w:pPr>
       <w:r>
+        <w:lastRenderedPageBreak/>
         <w:t xml:space="preserve">Wyniki dla </w:t>
       </w:r>
       <w:r>
@@ -997,7 +981,6 @@
         <w:rPr>
           <w:noProof/>
         </w:rPr>
-        <w:lastRenderedPageBreak/>
         <w:drawing>
           <wp:inline distT="0" distB="0" distL="0" distR="0" wp14:anchorId="3424FEB1" wp14:editId="3CFB2A79">
             <wp:extent cx="2160720" cy="1699846"/>
@@ -1088,9 +1071,10 @@
         <w:rPr>
           <w:noProof/>
         </w:rPr>
+        <w:lastRenderedPageBreak/>
         <w:drawing>
           <wp:inline distT="0" distB="0" distL="0" distR="0" wp14:anchorId="19AB72D9" wp14:editId="7A052CF0">
-            <wp:extent cx="3478429" cy="937846"/>
+            <wp:extent cx="3282767" cy="885092"/>
             <wp:effectExtent l="0" t="0" r="0" b="0"/>
             <wp:docPr id="18" name="Picture 18"/>
             <wp:cNvGraphicFramePr>
@@ -1112,7 +1096,7 @@
                   <pic:spPr>
                     <a:xfrm>
                       <a:off x="0" y="0"/>
-                      <a:ext cx="3538166" cy="953952"/>
+                      <a:ext cx="3378572" cy="910923"/>
                     </a:xfrm>
                     <a:prstGeom prst="rect">
                       <a:avLst/>
@@ -1184,8 +1168,8 @@
         </w:rPr>
         <w:drawing>
           <wp:inline distT="0" distB="0" distL="0" distR="0" wp14:anchorId="3CA08D97" wp14:editId="0CD36D6E">
-            <wp:extent cx="3477895" cy="989757"/>
-            <wp:effectExtent l="0" t="0" r="0" b="1270"/>
+            <wp:extent cx="3235569" cy="920795"/>
+            <wp:effectExtent l="0" t="0" r="3175" b="0"/>
             <wp:docPr id="17" name="Picture 17"/>
             <wp:cNvGraphicFramePr>
               <a:graphicFrameLocks xmlns:a="http://schemas.openxmlformats.org/drawingml/2006/main" noChangeAspect="1"/>
@@ -1206,7 +1190,7 @@
                   <pic:spPr>
                     <a:xfrm>
                       <a:off x="0" y="0"/>
-                      <a:ext cx="3556116" cy="1012018"/>
+                      <a:ext cx="3342245" cy="951153"/>
                     </a:xfrm>
                     <a:prstGeom prst="rect">
                       <a:avLst/>
@@ -1270,21 +1254,7 @@
         <w:rPr>
           <w:bCs/>
         </w:rPr>
-        <w:t xml:space="preserve">– różnicę między wartością rzeczywiście dodaną do sum, a </w:t>
-      </w:r>
-      <w:proofErr w:type="gramStart"/>
-      <w:r>
-        <w:rPr>
-          <w:bCs/>
-        </w:rPr>
-        <w:t>liczbą</w:t>
-      </w:r>
-      <w:proofErr w:type="gramEnd"/>
-      <w:r>
-        <w:rPr>
-          <w:bCs/>
-        </w:rPr>
-        <w:t xml:space="preserve"> która powinna być dodana (y). W kolejnej iteracji wartość </w:t>
+        <w:t xml:space="preserve">– różnicę między wartością rzeczywiście dodaną do sum, a liczbą która powinna być dodana (y). W kolejnej iteracji wartość </w:t>
       </w:r>
       <w:proofErr w:type="spellStart"/>
       <w:r>
@@ -1342,8 +1312,8 @@
         </w:rPr>
         <w:drawing>
           <wp:inline distT="0" distB="0" distL="0" distR="0" wp14:anchorId="708AAD42" wp14:editId="28EE8A02">
-            <wp:extent cx="3804138" cy="1549834"/>
-            <wp:effectExtent l="0" t="0" r="6350" b="0"/>
+            <wp:extent cx="3346938" cy="1363567"/>
+            <wp:effectExtent l="0" t="0" r="6350" b="8255"/>
             <wp:docPr id="16" name="Picture 16"/>
             <wp:cNvGraphicFramePr>
               <a:graphicFrameLocks xmlns:a="http://schemas.openxmlformats.org/drawingml/2006/main" noChangeAspect="1"/>
@@ -1364,7 +1334,7 @@
                   <pic:spPr>
                     <a:xfrm>
                       <a:off x="0" y="0"/>
-                      <a:ext cx="3851932" cy="1569305"/>
+                      <a:ext cx="3423780" cy="1394873"/>
                     </a:xfrm>
                     <a:prstGeom prst="rect">
                       <a:avLst/>
@@ -1387,7 +1357,6 @@
         <w:rPr>
           <w:bCs/>
         </w:rPr>
-        <w:lastRenderedPageBreak/>
         <w:t xml:space="preserve">Algorytm </w:t>
       </w:r>
       <w:proofErr w:type="spellStart"/>
@@ -1436,8 +1405,8 @@
         </w:rPr>
         <w:drawing>
           <wp:inline distT="0" distB="0" distL="0" distR="0" wp14:anchorId="6C9C77A0" wp14:editId="549C515B">
-            <wp:extent cx="2737086" cy="2485293"/>
-            <wp:effectExtent l="0" t="0" r="6350" b="0"/>
+            <wp:extent cx="2350477" cy="2134249"/>
+            <wp:effectExtent l="0" t="0" r="0" b="0"/>
             <wp:docPr id="19" name="Picture 19"/>
             <wp:cNvGraphicFramePr>
               <a:graphicFrameLocks xmlns:a="http://schemas.openxmlformats.org/drawingml/2006/main" noChangeAspect="1"/>
@@ -1458,7 +1427,7 @@
                   <pic:spPr>
                     <a:xfrm>
                       <a:off x="0" y="0"/>
-                      <a:ext cx="2746429" cy="2493777"/>
+                      <a:ext cx="2386365" cy="2166836"/>
                     </a:xfrm>
                     <a:prstGeom prst="rect">
                       <a:avLst/>
@@ -1482,8 +1451,8 @@
         </w:rPr>
         <w:drawing>
           <wp:inline distT="0" distB="0" distL="0" distR="0" wp14:anchorId="1CB79122" wp14:editId="1E92CC6C">
-            <wp:extent cx="2930795" cy="2455399"/>
-            <wp:effectExtent l="0" t="0" r="3175" b="2540"/>
+            <wp:extent cx="2532185" cy="2121444"/>
+            <wp:effectExtent l="0" t="0" r="1905" b="0"/>
             <wp:docPr id="20" name="Picture 20"/>
             <wp:cNvGraphicFramePr>
               <a:graphicFrameLocks xmlns:a="http://schemas.openxmlformats.org/drawingml/2006/main" noChangeAspect="1"/>
@@ -1504,7 +1473,7 @@
                   <pic:spPr>
                     <a:xfrm>
                       <a:off x="0" y="0"/>
-                      <a:ext cx="2968190" cy="2486728"/>
+                      <a:ext cx="2620791" cy="2195677"/>
                     </a:xfrm>
                     <a:prstGeom prst="rect">
                       <a:avLst/>
@@ -1527,6 +1496,7 @@
         <w:rPr>
           <w:noProof/>
         </w:rPr>
+        <w:lastRenderedPageBreak/>
         <w:t>Wyniki działania dla zadanych danych:</w:t>
       </w:r>
     </w:p>
@@ -1592,7 +1562,7 @@
     <w:p>
       <w:pPr>
         <w:rPr>
-          <w:bCs/>
+          <w:noProof/>
         </w:rPr>
       </w:pPr>
       <w:r>
@@ -1600,10 +1570,10 @@
           <w:noProof/>
         </w:rPr>
         <w:drawing>
-          <wp:inline distT="0" distB="0" distL="0" distR="0" wp14:anchorId="46DE5A9A" wp14:editId="5B469FB5">
-            <wp:extent cx="2174631" cy="2073486"/>
-            <wp:effectExtent l="0" t="0" r="0" b="3175"/>
-            <wp:docPr id="23" name="Picture 23"/>
+          <wp:inline distT="0" distB="0" distL="0" distR="0" wp14:anchorId="7FB8FABC" wp14:editId="11FBC1B8">
+            <wp:extent cx="2209288" cy="3921369"/>
+            <wp:effectExtent l="0" t="0" r="635" b="3175"/>
+            <wp:docPr id="21" name="Picture 21"/>
             <wp:cNvGraphicFramePr>
               <a:graphicFrameLocks xmlns:a="http://schemas.openxmlformats.org/drawingml/2006/main" noChangeAspect="1"/>
             </wp:cNvGraphicFramePr>
@@ -1623,7 +1593,7 @@
                   <pic:spPr>
                     <a:xfrm>
                       <a:off x="0" y="0"/>
-                      <a:ext cx="2238942" cy="2134805"/>
+                      <a:ext cx="2232368" cy="3962336"/>
                     </a:xfrm>
                     <a:prstGeom prst="rect">
                       <a:avLst/>
@@ -1639,11 +1609,17 @@
         <w:rPr>
           <w:noProof/>
         </w:rPr>
+        <w:t xml:space="preserve"> </w:t>
+      </w:r>
+      <w:r>
+        <w:rPr>
+          <w:noProof/>
+        </w:rPr>
         <w:drawing>
-          <wp:inline distT="0" distB="0" distL="0" distR="0" wp14:anchorId="164D3B2F" wp14:editId="2BE432B9">
-            <wp:extent cx="2203482" cy="2063261"/>
-            <wp:effectExtent l="0" t="0" r="6350" b="0"/>
-            <wp:docPr id="26" name="Picture 26"/>
+          <wp:inline distT="0" distB="0" distL="0" distR="0" wp14:anchorId="2FE513CF" wp14:editId="0235C7FE">
+            <wp:extent cx="2332893" cy="3946517"/>
+            <wp:effectExtent l="0" t="0" r="0" b="0"/>
+            <wp:docPr id="24" name="Picture 24"/>
             <wp:cNvGraphicFramePr>
               <a:graphicFrameLocks xmlns:a="http://schemas.openxmlformats.org/drawingml/2006/main" noChangeAspect="1"/>
             </wp:cNvGraphicFramePr>
@@ -1663,7 +1639,7 @@
                   <pic:spPr>
                     <a:xfrm>
                       <a:off x="0" y="0"/>
-                      <a:ext cx="2221562" cy="2080190"/>
+                      <a:ext cx="2371586" cy="4011973"/>
                     </a:xfrm>
                     <a:prstGeom prst="rect">
                       <a:avLst/>
@@ -1675,30 +1651,28 @@
           </wp:inline>
         </w:drawing>
       </w:r>
-    </w:p>
-    <w:p>
-      <w:pPr>
-        <w:rPr>
-          <w:noProof/>
-        </w:rPr>
-      </w:pPr>
-    </w:p>
-    <w:p>
-      <w:pPr>
-        <w:rPr>
-          <w:noProof/>
-        </w:rPr>
-      </w:pPr>
-      <w:r>
-        <w:rPr>
-          <w:noProof/>
-        </w:rPr>
-        <w:lastRenderedPageBreak/>
+      <w:r>
+        <w:rPr>
+          <w:noProof/>
+        </w:rPr>
+        <w:t xml:space="preserve"> </w:t>
+      </w:r>
+    </w:p>
+    <w:p>
+      <w:pPr>
+        <w:rPr>
+          <w:noProof/>
+        </w:rPr>
+      </w:pPr>
+      <w:r>
+        <w:rPr>
+          <w:noProof/>
+        </w:rPr>
         <w:drawing>
-          <wp:inline distT="0" distB="0" distL="0" distR="0" wp14:anchorId="7FB8FABC" wp14:editId="11FBC1B8">
-            <wp:extent cx="2209288" cy="3921369"/>
-            <wp:effectExtent l="0" t="0" r="635" b="3175"/>
-            <wp:docPr id="21" name="Picture 21"/>
+          <wp:inline distT="0" distB="0" distL="0" distR="0" wp14:anchorId="00DAD36C" wp14:editId="5FE1780A">
+            <wp:extent cx="2119762" cy="4103077"/>
+            <wp:effectExtent l="0" t="0" r="0" b="0"/>
+            <wp:docPr id="22" name="Picture 22"/>
             <wp:cNvGraphicFramePr>
               <a:graphicFrameLocks xmlns:a="http://schemas.openxmlformats.org/drawingml/2006/main" noChangeAspect="1"/>
             </wp:cNvGraphicFramePr>
@@ -1718,7 +1692,7 @@
                   <pic:spPr>
                     <a:xfrm>
                       <a:off x="0" y="0"/>
-                      <a:ext cx="2232368" cy="3962336"/>
+                      <a:ext cx="2146152" cy="4154158"/>
                     </a:xfrm>
                     <a:prstGeom prst="rect">
                       <a:avLst/>
@@ -1741,10 +1715,10 @@
           <w:noProof/>
         </w:rPr>
         <w:drawing>
-          <wp:inline distT="0" distB="0" distL="0" distR="0" wp14:anchorId="2FE513CF" wp14:editId="0235C7FE">
-            <wp:extent cx="2332893" cy="3946517"/>
+          <wp:inline distT="0" distB="0" distL="0" distR="0" wp14:anchorId="1715B28C" wp14:editId="366F6DEA">
+            <wp:extent cx="2365990" cy="4079630"/>
             <wp:effectExtent l="0" t="0" r="0" b="0"/>
-            <wp:docPr id="24" name="Picture 24"/>
+            <wp:docPr id="25" name="Picture 25"/>
             <wp:cNvGraphicFramePr>
               <a:graphicFrameLocks xmlns:a="http://schemas.openxmlformats.org/drawingml/2006/main" noChangeAspect="1"/>
             </wp:cNvGraphicFramePr>
@@ -1764,7 +1738,7 @@
                   <pic:spPr>
                     <a:xfrm>
                       <a:off x="0" y="0"/>
-                      <a:ext cx="2371586" cy="4011973"/>
+                      <a:ext cx="2428823" cy="4187972"/>
                     </a:xfrm>
                     <a:prstGeom prst="rect">
                       <a:avLst/>
@@ -1776,21 +1750,23 @@
           </wp:inline>
         </w:drawing>
       </w:r>
-      <w:r>
-        <w:rPr>
-          <w:noProof/>
-        </w:rPr>
-        <w:t xml:space="preserve"> </w:t>
-      </w:r>
-      <w:r>
-        <w:rPr>
-          <w:noProof/>
-        </w:rPr>
+    </w:p>
+    <w:p>
+      <w:pPr>
+        <w:rPr>
+          <w:noProof/>
+        </w:rPr>
+      </w:pPr>
+      <w:r>
+        <w:rPr>
+          <w:noProof/>
+        </w:rPr>
+        <w:lastRenderedPageBreak/>
         <w:drawing>
-          <wp:inline distT="0" distB="0" distL="0" distR="0" wp14:anchorId="00DAD36C" wp14:editId="5FE1780A">
-            <wp:extent cx="2119762" cy="4103077"/>
-            <wp:effectExtent l="0" t="0" r="0" b="0"/>
-            <wp:docPr id="22" name="Picture 22"/>
+          <wp:inline distT="0" distB="0" distL="0" distR="0" wp14:anchorId="724CAB73" wp14:editId="025A560A">
+            <wp:extent cx="2174631" cy="2073486"/>
+            <wp:effectExtent l="0" t="0" r="0" b="3175"/>
+            <wp:docPr id="23" name="Picture 23"/>
             <wp:cNvGraphicFramePr>
               <a:graphicFrameLocks xmlns:a="http://schemas.openxmlformats.org/drawingml/2006/main" noChangeAspect="1"/>
             </wp:cNvGraphicFramePr>
@@ -1810,7 +1786,7 @@
                   <pic:spPr>
                     <a:xfrm>
                       <a:off x="0" y="0"/>
-                      <a:ext cx="2146152" cy="4154158"/>
+                      <a:ext cx="2238942" cy="2134805"/>
                     </a:xfrm>
                     <a:prstGeom prst="rect">
                       <a:avLst/>
@@ -1826,17 +1802,11 @@
         <w:rPr>
           <w:noProof/>
         </w:rPr>
-        <w:t xml:space="preserve"> </w:t>
-      </w:r>
-      <w:r>
-        <w:rPr>
-          <w:noProof/>
-        </w:rPr>
         <w:drawing>
-          <wp:inline distT="0" distB="0" distL="0" distR="0" wp14:anchorId="1715B28C" wp14:editId="366F6DEA">
-            <wp:extent cx="2365990" cy="4079630"/>
-            <wp:effectExtent l="0" t="0" r="0" b="0"/>
-            <wp:docPr id="25" name="Picture 25"/>
+          <wp:inline distT="0" distB="0" distL="0" distR="0" wp14:anchorId="1221175B" wp14:editId="1A89C1B9">
+            <wp:extent cx="2203482" cy="2063261"/>
+            <wp:effectExtent l="0" t="0" r="6350" b="0"/>
+            <wp:docPr id="26" name="Picture 26"/>
             <wp:cNvGraphicFramePr>
               <a:graphicFrameLocks xmlns:a="http://schemas.openxmlformats.org/drawingml/2006/main" noChangeAspect="1"/>
             </wp:cNvGraphicFramePr>
@@ -1856,7 +1826,7 @@
                   <pic:spPr>
                     <a:xfrm>
                       <a:off x="0" y="0"/>
-                      <a:ext cx="2428823" cy="4187972"/>
+                      <a:ext cx="2221562" cy="2080190"/>
                     </a:xfrm>
                     <a:prstGeom prst="rect">
                       <a:avLst/>
@@ -1939,7 +1909,6 @@
         <w:rPr>
           <w:noProof/>
         </w:rPr>
-        <w:lastRenderedPageBreak/>
         <w:t xml:space="preserve"> </w:t>
       </w:r>
       <w:r>
@@ -2033,6 +2002,7 @@
         <w:rPr>
           <w:noProof/>
         </w:rPr>
+        <w:lastRenderedPageBreak/>
         <w:t xml:space="preserve"> </w:t>
       </w:r>
       <w:r>
@@ -2126,7 +2096,6 @@
         <w:rPr>
           <w:noProof/>
         </w:rPr>
-        <w:lastRenderedPageBreak/>
         <w:drawing>
           <wp:inline distT="0" distB="0" distL="0" distR="0" wp14:anchorId="24608789" wp14:editId="70FA4C3F">
             <wp:extent cx="2116015" cy="2188093"/>
@@ -2223,19 +2192,11 @@
           <w:bCs/>
         </w:rPr>
       </w:pPr>
-      <w:proofErr w:type="gramStart"/>
-      <w:r>
-        <w:rPr>
-          <w:bCs/>
-        </w:rPr>
-        <w:t>ζ(</w:t>
-      </w:r>
-      <w:proofErr w:type="gramEnd"/>
-      <w:r>
-        <w:rPr>
-          <w:bCs/>
-        </w:rPr>
-        <w:t>2) = 1.644934066848226436472</w:t>
+      <w:r>
+        <w:rPr>
+          <w:bCs/>
+        </w:rPr>
+        <w:t>ζ(2) = 1.644934066848226436472</w:t>
       </w:r>
       <w:r>
         <w:rPr>
@@ -2262,19 +2223,11 @@
           <w:bCs/>
         </w:rPr>
       </w:pPr>
-      <w:proofErr w:type="gramStart"/>
-      <w:r>
-        <w:rPr>
-          <w:bCs/>
-        </w:rPr>
-        <w:t>ζ(</w:t>
-      </w:r>
-      <w:proofErr w:type="gramEnd"/>
-      <w:r>
-        <w:rPr>
-          <w:bCs/>
-        </w:rPr>
-        <w:t xml:space="preserve">3.6667) = 1.109410514586453357451 </w:t>
+      <w:r>
+        <w:rPr>
+          <w:bCs/>
+        </w:rPr>
+        <w:t xml:space="preserve">ζ(3.6667) = 1.109410514586453357451 </w:t>
       </w:r>
       <w:r>
         <w:rPr>
@@ -2295,19 +2248,11 @@
           <w:bCs/>
         </w:rPr>
       </w:pPr>
-      <w:proofErr w:type="gramStart"/>
-      <w:r>
-        <w:rPr>
-          <w:bCs/>
-        </w:rPr>
-        <w:t>ζ(</w:t>
-      </w:r>
-      <w:proofErr w:type="gramEnd"/>
-      <w:r>
-        <w:rPr>
-          <w:bCs/>
-        </w:rPr>
-        <w:t xml:space="preserve">5) = 1.036927755143369926331 </w:t>
+      <w:r>
+        <w:rPr>
+          <w:bCs/>
+        </w:rPr>
+        <w:t xml:space="preserve">ζ(5) = 1.036927755143369926331 </w:t>
       </w:r>
       <w:r>
         <w:rPr>
@@ -2334,19 +2279,11 @@
           <w:bCs/>
         </w:rPr>
       </w:pPr>
-      <w:proofErr w:type="gramStart"/>
-      <w:r>
-        <w:rPr>
-          <w:bCs/>
-        </w:rPr>
-        <w:t>ζ(</w:t>
-      </w:r>
-      <w:proofErr w:type="gramEnd"/>
-      <w:r>
-        <w:rPr>
-          <w:bCs/>
-        </w:rPr>
-        <w:t xml:space="preserve">7.2) = 1.007227666480717114739 </w:t>
+      <w:r>
+        <w:rPr>
+          <w:bCs/>
+        </w:rPr>
+        <w:t xml:space="preserve">ζ(7.2) = 1.007227666480717114739 </w:t>
       </w:r>
       <w:r>
         <w:rPr>
@@ -2367,19 +2304,11 @@
           <w:bCs/>
         </w:rPr>
       </w:pPr>
-      <w:proofErr w:type="gramStart"/>
-      <w:r>
-        <w:rPr>
-          <w:bCs/>
-        </w:rPr>
-        <w:t>ζ(</w:t>
-      </w:r>
-      <w:proofErr w:type="gramEnd"/>
-      <w:r>
-        <w:rPr>
-          <w:bCs/>
-        </w:rPr>
-        <w:t xml:space="preserve">10) = 1.000994575127818085337 </w:t>
+      <w:r>
+        <w:rPr>
+          <w:bCs/>
+        </w:rPr>
+        <w:t xml:space="preserve">ζ(10) = 1.000994575127818085337 </w:t>
       </w:r>
       <w:r>
         <w:rPr>
@@ -2416,14 +2345,23 @@
     <w:p>
       <w:pPr>
         <w:rPr>
-          <w:bCs/>
-        </w:rPr>
-      </w:pPr>
-      <w:r>
-        <w:rPr>
           <w:b/>
           <w:bCs/>
         </w:rPr>
+      </w:pPr>
+    </w:p>
+    <w:p>
+      <w:pPr>
+        <w:rPr>
+          <w:bCs/>
+        </w:rPr>
+      </w:pPr>
+      <w:r>
+        <w:rPr>
+          <w:b/>
+          <w:bCs/>
+        </w:rPr>
+        <w:lastRenderedPageBreak/>
         <w:t>Precyzja</w:t>
       </w:r>
       <w:r>
@@ -2477,27 +2415,13 @@
         <w:rPr>
           <w:bCs/>
         </w:rPr>
-        <w:t xml:space="preserve"> Dla s &lt;7.2 wyniki były dokładniejsze, gdy liczyliśmy funkcję sumując od tyłu. Przyczyną różnicy w wynikach jest dodawanie liczb o różnym rzędzie wielkości – od pewnego momentu kolejne elementy sumy były już względnie bardzo małe względem pierwszego elementu, zatem dodawanie kolejnych elementów do dotychczasowej sumy było obarczone bardzo dużym błędem względnym. W przypadku sumowania od tyłu, dodawaliśmy ze </w:t>
-      </w:r>
-      <w:proofErr w:type="gramStart"/>
-      <w:r>
-        <w:rPr>
-          <w:bCs/>
-        </w:rPr>
-        <w:t xml:space="preserve">sobą  </w:t>
-      </w:r>
-      <w:r>
-        <w:rPr>
-          <w:bCs/>
-        </w:rPr>
-        <w:t>elementy</w:t>
-      </w:r>
-      <w:proofErr w:type="gramEnd"/>
-      <w:r>
-        <w:rPr>
-          <w:bCs/>
-        </w:rPr>
-        <w:t xml:space="preserve"> od najmniejszych do największych, co zredukowało ilość </w:t>
+        <w:t xml:space="preserve"> Dla s &lt;7.2 wyniki były dokładniejsze, gdy liczyliśmy funkcję sumując od tyłu. Przyczyną różnicy w wynikach jest dodawanie liczb o różnym rzędzie wielkości – od pewnego momentu kolejne elementy sumy były już względnie bardzo małe względem pierwszego elementu, zatem dodawanie kolejnych elementów do dotychczasowej sumy było obarczone bardzo dużym błędem względnym. W przypadku sumowania od tyłu, dodawaliśmy ze sobą  </w:t>
+      </w:r>
+      <w:r>
+        <w:rPr>
+          <w:bCs/>
+        </w:rPr>
+        <w:t xml:space="preserve">elementy od najmniejszych do największych, co zredukowało ilość </w:t>
       </w:r>
       <w:proofErr w:type="spellStart"/>
       <w:r>
@@ -2552,7 +2476,6 @@
         </w:rPr>
         <w:t xml:space="preserve">nie obserwujemy tej samej zależności – wręcz przeciwnie, dla s= </w:t>
       </w:r>
-      <w:proofErr w:type="gramStart"/>
       <w:r>
         <w:rPr>
           <w:bCs/>
@@ -2563,11 +2486,41 @@
         <w:rPr>
           <w:bCs/>
         </w:rPr>
-        <w:t xml:space="preserve"> oraz</w:t>
-      </w:r>
-      <w:proofErr w:type="gramEnd"/>
-      <w:r>
-        <w:rPr>
+        <w:t xml:space="preserve"> oraz </w:t>
+      </w:r>
+      <w:r>
+        <w:rPr>
+          <w:bCs/>
+        </w:rPr>
+        <w:t>5 przy dużych n (500, 1000)</w:t>
+      </w:r>
+      <w:r>
+        <w:rPr>
+          <w:bCs/>
+        </w:rPr>
+        <w:t xml:space="preserve"> wyniki były nieznacznie bardziej dokładne w przypadku sumowania od </w:t>
+      </w:r>
+      <w:r>
+        <w:rPr>
+          <w:bCs/>
+        </w:rPr>
+        <w:t>przodu</w:t>
+      </w:r>
+      <w:r>
+        <w:rPr>
+          <w:bCs/>
+        </w:rPr>
+        <w:t>.</w:t>
+      </w:r>
+      <w:r>
+        <w:rPr>
+          <w:bCs/>
+        </w:rPr>
+        <w:t xml:space="preserve"> Dzieje się tak, gdyż oprócz</w:t>
+      </w:r>
+      <w:r>
+        <w:rPr>
+          <w:b/>
           <w:bCs/>
         </w:rPr>
         <w:t xml:space="preserve"> </w:t>
@@ -2576,85 +2529,74 @@
         <w:rPr>
           <w:bCs/>
         </w:rPr>
-        <w:t>5 przy dużych n (500, 1000)</w:t>
-      </w:r>
-      <w:r>
-        <w:rPr>
-          <w:bCs/>
-        </w:rPr>
-        <w:t xml:space="preserve"> wyniki były nieznacznie bardziej dokładne w przypadku sumowania od </w:t>
-      </w:r>
-      <w:r>
-        <w:rPr>
-          <w:bCs/>
-        </w:rPr>
-        <w:t>przodu</w:t>
-      </w:r>
-      <w:r>
-        <w:rPr>
-          <w:bCs/>
-        </w:rPr>
-        <w:t>.</w:t>
-      </w:r>
-      <w:r>
-        <w:rPr>
-          <w:bCs/>
-        </w:rPr>
-        <w:t xml:space="preserve"> Dzieje się tak, gdyż oprócz</w:t>
-      </w:r>
+        <w:t>dodawania do siebie liczb o różnym rzędzie wielkości, gdy sumujemy „w przód”,  pojawia się w tym przypadku również błąd spowodowany odejmowaniem od siebie 2 bardzo bliskich liczb, gdy sumujemy „od tyłu”. Jest to tzw</w:t>
+      </w:r>
+      <w:r>
+        <w:rPr>
+          <w:bCs/>
+        </w:rPr>
+        <w:t>. „</w:t>
+      </w:r>
+      <w:proofErr w:type="spellStart"/>
+      <w:r>
+        <w:rPr>
+          <w:bCs/>
+        </w:rPr>
+        <w:t>catastrophic</w:t>
+      </w:r>
+      <w:proofErr w:type="spellEnd"/>
+      <w:r>
+        <w:rPr>
+          <w:bCs/>
+        </w:rPr>
+        <w:t xml:space="preserve"> </w:t>
+      </w:r>
+      <w:proofErr w:type="spellStart"/>
+      <w:r>
+        <w:rPr>
+          <w:bCs/>
+        </w:rPr>
+        <w:t>cancellation</w:t>
+      </w:r>
+      <w:proofErr w:type="spellEnd"/>
+      <w:r>
+        <w:rPr>
+          <w:bCs/>
+        </w:rPr>
+        <w:t>”</w:t>
+      </w:r>
+      <w:r>
+        <w:rPr>
+          <w:bCs/>
+        </w:rPr>
+        <w:t>– w wyniku odejmowania dwóch bliskich sobie liczb otrzymujemy wiele początkowych zer w mantysie- po jej znormalizowaniu i przesunięciu pierwszej cyfry znaczącej, pozostałe miejsca mantysy zapełnianie są przypadkowymi cyframi, co powoduje pojawienie się niedokładności.</w:t>
+      </w:r>
+    </w:p>
+    <w:p>
+      <w:pPr>
+        <w:rPr>
+          <w:bCs/>
+        </w:rPr>
+      </w:pPr>
       <w:r>
         <w:rPr>
           <w:b/>
           <w:bCs/>
         </w:rPr>
+        <w:t>Precyzja</w:t>
+      </w:r>
+      <w:r>
+        <w:rPr>
+          <w:bCs/>
+        </w:rPr>
         <w:t xml:space="preserve"> </w:t>
       </w:r>
-      <w:r>
-        <w:rPr>
-          <w:bCs/>
-        </w:rPr>
-        <w:t>dodawania do siebie liczb o różnym rzędzie wielkości, gdy sumujemy „w przód</w:t>
-      </w:r>
-      <w:proofErr w:type="gramStart"/>
-      <w:r>
-        <w:rPr>
-          <w:bCs/>
-        </w:rPr>
-        <w:t>”,  pojawia</w:t>
-      </w:r>
-      <w:proofErr w:type="gramEnd"/>
-      <w:r>
-        <w:rPr>
-          <w:bCs/>
-        </w:rPr>
-        <w:t xml:space="preserve"> się w tym przypadku również błąd spowodowany odejmowaniem od siebie 2 bardzo bliskich liczb, gdy sumujemy „od tyłu”. Jest to tzw. katastrofalne anulowanie – w wyniku odejmowania dwóch bliskich sobie liczb otrzymujemy wiele początkowych zer w mantysie- po jej znormalizowaniu i przesunięciu pierwszej cyfry znaczącej, pozostałe miejsca mantysy zapełnianie są przypadkowymi cyframi, co powoduje pojawienie się niedokładności.</w:t>
-      </w:r>
-    </w:p>
-    <w:p>
-      <w:pPr>
-        <w:rPr>
-          <w:bCs/>
-        </w:rPr>
-      </w:pPr>
+      <w:proofErr w:type="spellStart"/>
       <w:r>
         <w:rPr>
           <w:b/>
           <w:bCs/>
         </w:rPr>
-        <w:t>Precyzja</w:t>
-      </w:r>
-      <w:r>
-        <w:rPr>
-          <w:bCs/>
-        </w:rPr>
-        <w:t xml:space="preserve"> </w:t>
-      </w:r>
-      <w:proofErr w:type="spellStart"/>
-      <w:r>
-        <w:rPr>
-          <w:b/>
-          <w:bCs/>
-        </w:rPr>
         <w:t>double</w:t>
       </w:r>
       <w:proofErr w:type="spellEnd"/>
@@ -2675,7 +2617,6 @@
         <w:rPr>
           <w:bCs/>
         </w:rPr>
-        <w:lastRenderedPageBreak/>
         <w:t xml:space="preserve">W przypadku </w:t>
       </w:r>
       <w:r>
@@ -2790,10 +2731,11 @@
         <w:rPr>
           <w:noProof/>
         </w:rPr>
+        <w:lastRenderedPageBreak/>
         <w:drawing>
           <wp:inline distT="0" distB="0" distL="0" distR="0" wp14:anchorId="12D1A59F" wp14:editId="1D22D520">
-            <wp:extent cx="4067908" cy="3115154"/>
-            <wp:effectExtent l="0" t="0" r="8890" b="9525"/>
+            <wp:extent cx="4302369" cy="3294702"/>
+            <wp:effectExtent l="0" t="0" r="3175" b="1270"/>
             <wp:docPr id="45" name="Picture 45"/>
             <wp:cNvGraphicFramePr>
               <a:graphicFrameLocks xmlns:a="http://schemas.openxmlformats.org/drawingml/2006/main" noChangeAspect="1"/>
@@ -2814,7 +2756,7 @@
                   <pic:spPr>
                     <a:xfrm>
                       <a:off x="0" y="0"/>
-                      <a:ext cx="4098473" cy="3138561"/>
+                      <a:ext cx="4355597" cy="3335463"/>
                     </a:xfrm>
                     <a:prstGeom prst="rect">
                       <a:avLst/>
@@ -2925,6 +2867,37 @@
       </w:r>
     </w:p>
     <w:p>
+      <w:r>
+        <w:t xml:space="preserve">Z wygenerowanego wykresu widać, </w:t>
+      </w:r>
+      <w:r>
+        <w:t xml:space="preserve">że granica, do której dąży </w:t>
+      </w:r>
+      <w:proofErr w:type="spellStart"/>
+      <w:r>
+        <w:t>x</w:t>
+      </w:r>
+      <w:r>
+        <w:rPr>
+          <w:vertAlign w:val="subscript"/>
+        </w:rPr>
+        <w:t>n</w:t>
+      </w:r>
+      <w:proofErr w:type="spellEnd"/>
+      <w:r>
+        <w:t xml:space="preserve"> nie różni się znacząco dla różnych wartości początkowych x</w:t>
+      </w:r>
+      <w:r>
+        <w:rPr>
+          <w:vertAlign w:val="subscript"/>
+        </w:rPr>
+        <w:t>0</w:t>
+      </w:r>
+      <w:r>
+        <w:t>, jest zależna za to od parametru r. Dla 1&lt;= r&lt;3 funkcja dąży do jednej wartości, następnie oscyluje między 2 określonymi wartościami, oraz zaobserwować możemy momenty chaosu – funkcja nie dąży do żadnych konkretnych wartości.</w:t>
+      </w:r>
+    </w:p>
+    <w:p>
       <w:pPr>
         <w:pStyle w:val="Heading2"/>
         <w:numPr>
@@ -2932,14 +2905,8 @@
           <w:numId w:val="3"/>
         </w:numPr>
       </w:pPr>
-      <w:proofErr w:type="spellStart"/>
-      <w:r>
-        <w:lastRenderedPageBreak/>
-        <w:t>Porównianie</w:t>
-      </w:r>
-      <w:proofErr w:type="spellEnd"/>
-      <w:r>
-        <w:t xml:space="preserve"> trajektorii</w:t>
+      <w:r>
+        <w:t>Porównanie trajektorii</w:t>
       </w:r>
     </w:p>
     <w:p>
@@ -2983,10 +2950,13 @@
           </wp:inline>
         </w:drawing>
       </w:r>
-      <w:r>
-        <w:rPr>
-          <w:noProof/>
-        </w:rPr>
+    </w:p>
+    <w:p>
+      <w:r>
+        <w:rPr>
+          <w:noProof/>
+        </w:rPr>
+        <w:lastRenderedPageBreak/>
         <w:drawing>
           <wp:inline distT="0" distB="0" distL="0" distR="0" wp14:anchorId="1103E3A4" wp14:editId="7C4DF7D3">
             <wp:extent cx="3918982" cy="1348154"/>
@@ -3067,6 +3037,75 @@
       </w:r>
     </w:p>
     <w:p>
+      <w:r>
+        <w:t xml:space="preserve">Wykres przedstawia trajektorie pierwszych 70 iteracji </w:t>
+      </w:r>
+      <w:proofErr w:type="spellStart"/>
+      <w:r>
+        <w:t>x</w:t>
+      </w:r>
+      <w:r>
+        <w:rPr>
+          <w:vertAlign w:val="subscript"/>
+        </w:rPr>
+        <w:t>n</w:t>
+      </w:r>
+      <w:proofErr w:type="spellEnd"/>
+      <w:r>
+        <w:t xml:space="preserve"> dla danych x</w:t>
+      </w:r>
+      <w:r>
+        <w:rPr>
+          <w:vertAlign w:val="subscript"/>
+        </w:rPr>
+        <w:t>0</w:t>
+      </w:r>
+      <w:r>
+        <w:t>=0.7 oraz r = 3.75 obliczonych z użyciem pojedynczej(niebieski) i podwójnej(pomarańczowy) precyzji. Początkowo obie trajektorie nakładają się, z czasem jednak różnice stają się coraz bardziej widoczne</w:t>
+      </w:r>
+      <w:r>
+        <w:t>. W</w:t>
+      </w:r>
+      <w:r>
+        <w:t>ynika to z</w:t>
+      </w:r>
+      <w:r>
+        <w:t>e sposobu liczenia funkcji- algorytm nie jest stabilny numerycznie, gdyż dla r&gt;=3.75 (czyli dla r&gt;1) |</w:t>
+      </w:r>
+      <w:r>
+        <w:t>ε</w:t>
+      </w:r>
+      <w:r>
+        <w:rPr>
+          <w:vertAlign w:val="subscript"/>
+        </w:rPr>
+        <w:t>n+1</w:t>
+      </w:r>
+      <w:r>
+        <w:t>|&gt;=|</w:t>
+      </w:r>
+      <w:proofErr w:type="spellStart"/>
+      <w:r>
+        <w:t>ε</w:t>
+      </w:r>
+      <w:r>
+        <w:rPr>
+          <w:vertAlign w:val="subscript"/>
+        </w:rPr>
+        <w:t>n</w:t>
+      </w:r>
+      <w:proofErr w:type="spellEnd"/>
+      <w:r>
+        <w:t>|.</w:t>
+      </w:r>
+      <w:r>
+        <w:t xml:space="preserve"> </w:t>
+      </w:r>
+      <w:r>
+        <w:t>Z każdym kolejnym etapem obliczeń jakość wyniku pogarsza się.</w:t>
+      </w:r>
+    </w:p>
+    <w:p>
       <w:pPr>
         <w:pStyle w:val="Heading2"/>
       </w:pPr>
@@ -3118,15 +3157,54 @@
     </w:p>
     <w:p>
       <w:r>
+        <w:t>Dla r=4 i różnych wartości x</w:t>
+      </w:r>
+      <w:r>
+        <w:rPr>
+          <w:vertAlign w:val="subscript"/>
+        </w:rPr>
+        <w:t>0</w:t>
+      </w:r>
+      <w:r>
+        <w:t>:</w:t>
+      </w:r>
+      <w:r>
+        <w:t xml:space="preserve"> (</w:t>
+      </w:r>
+      <w:proofErr w:type="spellStart"/>
+      <w:r>
+        <w:t>iter</w:t>
+      </w:r>
+      <w:proofErr w:type="spellEnd"/>
+      <w:r>
+        <w:t xml:space="preserve"> to liczba iteracji po której </w:t>
+      </w:r>
+      <w:proofErr w:type="spellStart"/>
+      <w:r>
+        <w:t>x</w:t>
+      </w:r>
+      <w:r>
+        <w:rPr>
+          <w:vertAlign w:val="subscript"/>
+        </w:rPr>
+        <w:t>n</w:t>
+      </w:r>
+      <w:proofErr w:type="spellEnd"/>
+      <w:r>
+        <w:t>=0)</w:t>
+      </w:r>
+    </w:p>
+    <w:p>
+      <w:r>
         <w:rPr>
           <w:noProof/>
         </w:rPr>
         <w:lastRenderedPageBreak/>
         <w:drawing>
-          <wp:inline distT="0" distB="0" distL="0" distR="0" wp14:anchorId="6362D1F5" wp14:editId="7FA863B8">
-            <wp:extent cx="1769859" cy="3739661"/>
-            <wp:effectExtent l="0" t="0" r="1905" b="0"/>
-            <wp:docPr id="48" name="Picture 48"/>
+          <wp:inline distT="0" distB="0" distL="0" distR="0" wp14:anchorId="66F15BF1" wp14:editId="723D4973">
+            <wp:extent cx="1336431" cy="3679512"/>
+            <wp:effectExtent l="0" t="0" r="0" b="0"/>
+            <wp:docPr id="50" name="Picture 50"/>
             <wp:cNvGraphicFramePr>
               <a:graphicFrameLocks xmlns:a="http://schemas.openxmlformats.org/drawingml/2006/main" noChangeAspect="1"/>
             </wp:cNvGraphicFramePr>
@@ -3137,20 +3215,27 @@
                     <pic:cNvPr id="1" name=""/>
                     <pic:cNvPicPr/>
                   </pic:nvPicPr>
-                  <pic:blipFill>
+                  <pic:blipFill rotWithShape="1">
                     <a:blip r:embed="rId41"/>
-                    <a:stretch>
-                      <a:fillRect/>
-                    </a:stretch>
+                    <a:srcRect r="13622"/>
+                    <a:stretch/>
                   </pic:blipFill>
-                  <pic:spPr>
+                  <pic:spPr bwMode="auto">
                     <a:xfrm>
                       <a:off x="0" y="0"/>
-                      <a:ext cx="1790097" cy="3782424"/>
+                      <a:ext cx="1385681" cy="3815110"/>
                     </a:xfrm>
                     <a:prstGeom prst="rect">
                       <a:avLst/>
                     </a:prstGeom>
+                    <a:ln>
+                      <a:noFill/>
+                    </a:ln>
+                    <a:extLst>
+                      <a:ext uri="{53640926-AAD7-44D8-BBD7-CCE9431645EC}">
+                        <a14:shadowObscured xmlns:a14="http://schemas.microsoft.com/office/drawing/2010/main"/>
+                      </a:ext>
+                    </a:extLst>
                   </pic:spPr>
                 </pic:pic>
               </a:graphicData>
@@ -3159,14 +3244,17 @@
         </w:drawing>
       </w:r>
       <w:r>
+        <w:t xml:space="preserve">      </w:t>
+      </w:r>
+      <w:r>
         <w:rPr>
           <w:noProof/>
         </w:rPr>
         <w:drawing>
-          <wp:inline distT="0" distB="0" distL="0" distR="0" wp14:anchorId="036ABC5D" wp14:editId="291E096A">
-            <wp:extent cx="1725626" cy="3686908"/>
-            <wp:effectExtent l="0" t="0" r="8255" b="8890"/>
-            <wp:docPr id="49" name="Picture 49"/>
+          <wp:inline distT="0" distB="0" distL="0" distR="0" wp14:anchorId="1E487A0A" wp14:editId="1B8AC51E">
+            <wp:extent cx="1407905" cy="3692770"/>
+            <wp:effectExtent l="0" t="0" r="1905" b="3175"/>
+            <wp:docPr id="51" name="Picture 51"/>
             <wp:cNvGraphicFramePr>
               <a:graphicFrameLocks xmlns:a="http://schemas.openxmlformats.org/drawingml/2006/main" noChangeAspect="1"/>
             </wp:cNvGraphicFramePr>
@@ -3186,7 +3274,7 @@
                   <pic:spPr>
                     <a:xfrm>
                       <a:off x="0" y="0"/>
-                      <a:ext cx="1765940" cy="3773041"/>
+                      <a:ext cx="1442719" cy="3784082"/>
                     </a:xfrm>
                     <a:prstGeom prst="rect">
                       <a:avLst/>
@@ -3198,13 +3286,78 @@
           </wp:inline>
         </w:drawing>
       </w:r>
+      <w:r>
+        <w:t xml:space="preserve">     </w:t>
+      </w:r>
+      <w:r>
+        <w:rPr>
+          <w:noProof/>
+        </w:rPr>
+        <w:drawing>
+          <wp:inline distT="0" distB="0" distL="0" distR="0" wp14:anchorId="7122D0FB" wp14:editId="27D73622">
+            <wp:extent cx="1406769" cy="3710282"/>
+            <wp:effectExtent l="0" t="0" r="3175" b="5080"/>
+            <wp:docPr id="52" name="Picture 52"/>
+            <wp:cNvGraphicFramePr>
+              <a:graphicFrameLocks xmlns:a="http://schemas.openxmlformats.org/drawingml/2006/main" noChangeAspect="1"/>
+            </wp:cNvGraphicFramePr>
+            <a:graphic xmlns:a="http://schemas.openxmlformats.org/drawingml/2006/main">
+              <a:graphicData uri="http://schemas.openxmlformats.org/drawingml/2006/picture">
+                <pic:pic xmlns:pic="http://schemas.openxmlformats.org/drawingml/2006/picture">
+                  <pic:nvPicPr>
+                    <pic:cNvPr id="1" name=""/>
+                    <pic:cNvPicPr/>
+                  </pic:nvPicPr>
+                  <pic:blipFill>
+                    <a:blip r:embed="rId43"/>
+                    <a:stretch>
+                      <a:fillRect/>
+                    </a:stretch>
+                  </pic:blipFill>
+                  <pic:spPr>
+                    <a:xfrm>
+                      <a:off x="0" y="0"/>
+                      <a:ext cx="1446525" cy="3815136"/>
+                    </a:xfrm>
+                    <a:prstGeom prst="rect">
+                      <a:avLst/>
+                    </a:prstGeom>
+                  </pic:spPr>
+                </pic:pic>
+              </a:graphicData>
+            </a:graphic>
+          </wp:inline>
+        </w:drawing>
+      </w:r>
+    </w:p>
+    <w:p>
+      <w:r>
+        <w:t>Możemy zaobserwować, że dla różnych wartości x</w:t>
+      </w:r>
+      <w:r>
+        <w:rPr>
+          <w:vertAlign w:val="subscript"/>
+        </w:rPr>
+        <w:t>0</w:t>
+      </w:r>
+      <w:r>
+        <w:t xml:space="preserve"> liczba iteracji potrzebna do osiągnięcia zera jest bardzo różna (wynik -1 oznacza że w ciągu 50000 iteracji 0 nie zostało osiągnięte). Odwzorowanie logistyczne dla r=4 zdaje się przyjmować największy przedział wartości z wszystkich które funkcja może przyjmować</w:t>
+      </w:r>
+      <w:r>
+        <w:t xml:space="preserve"> (co potwierdza się też na wykresie)</w:t>
+      </w:r>
+      <w:r>
+        <w:t>.</w:t>
+      </w:r>
+      <w:r>
+        <w:t xml:space="preserve"> </w:t>
+      </w:r>
       <w:bookmarkStart w:id="0" w:name="_GoBack"/>
       <w:bookmarkEnd w:id="0"/>
     </w:p>
     <w:p/>
-    <w:p/>
     <w:sectPr>
-      <w:headerReference w:type="default" r:id="rId43"/>
+      <w:headerReference w:type="default" r:id="rId44"/>
       <w:pgSz w:w="11906" w:h="16838"/>
       <w:pgMar w:top="1440" w:right="1440" w:bottom="1440" w:left="1440" w:header="708" w:footer="708" w:gutter="0"/>
       <w:cols w:space="708"/>

</xml_diff>